<commit_message>
Fixed Settings.xml to run httpinterface and bridge agents. Updated the user manual cover.
</commit_message>
<xml_diff>
--- a/doc/manual/Cover/Cover.docx
+++ b/doc/manual/Cover/Cover.docx
@@ -1,6 +1,6 @@
 
 <file path=word/document.xml><?xml version="1.0" encoding="utf-8"?>
-<w:document xmlns:ve="http://schemas.openxmlformats.org/markup-compatibility/2006" xmlns:o="urn:schemas-microsoft-com:office:office" xmlns:r="http://schemas.openxmlformats.org/officeDocument/2006/relationships" xmlns:m="http://schemas.openxmlformats.org/officeDocument/2006/math" xmlns:v="urn:schemas-microsoft-com:vml" xmlns:wp="http://schemas.openxmlformats.org/drawingml/2006/wordprocessingDrawing" xmlns:w10="urn:schemas-microsoft-com:office:word" xmlns:w="http://schemas.openxmlformats.org/wordprocessingml/2006/main" xmlns:wne="http://schemas.microsoft.com/office/word/2006/wordml">
+<w:document xmlns:wpc="http://schemas.microsoft.com/office/word/2010/wordprocessingCanvas" xmlns:mo="http://schemas.microsoft.com/office/mac/office/2008/main" xmlns:mc="http://schemas.openxmlformats.org/markup-compatibility/2006" xmlns:mv="urn:schemas-microsoft-com:mac:vml" xmlns:o="urn:schemas-microsoft-com:office:office" xmlns:r="http://schemas.openxmlformats.org/officeDocument/2006/relationships" xmlns:m="http://schemas.openxmlformats.org/officeDocument/2006/math" xmlns:v="urn:schemas-microsoft-com:vml" xmlns:wp14="http://schemas.microsoft.com/office/word/2010/wordprocessingDrawing" xmlns:wp="http://schemas.openxmlformats.org/drawingml/2006/wordprocessingDrawing" xmlns:w10="urn:schemas-microsoft-com:office:word" xmlns:w="http://schemas.openxmlformats.org/wordprocessingml/2006/main" xmlns:w14="http://schemas.microsoft.com/office/word/2010/wordml" xmlns:wpg="http://schemas.microsoft.com/office/word/2010/wordprocessingGroup" xmlns:wpi="http://schemas.microsoft.com/office/word/2010/wordprocessingInk" xmlns:wne="http://schemas.microsoft.com/office/word/2006/wordml" xmlns:wps="http://schemas.microsoft.com/office/word/2010/wordprocessingShape" mc:Ignorable="w14 wp14 mv">
   <w:body>
     <w:p/>
     <w:p>
@@ -9,9 +9,9 @@
           <w:noProof/>
           <w:lang w:eastAsia="es-ES"/>
         </w:rPr>
-        <w:pict>
+        <w:pict w14:anchorId="5B64CACE">
           <v:group id="_x0000_s1037" style="position:absolute;margin-left:36.75pt;margin-top:479.2pt;width:428pt;height:67.65pt;z-index:251673600" coordorigin="2436,10385" coordsize="8560,1353">
-            <v:shapetype id="_x0000_t202" coordsize="21600,21600" o:spt="202" path="m,l,21600r21600,l21600,xe">
+            <v:shapetype id="_x0000_t202" coordsize="21600,21600" o:spt="202" path="m0,0l0,21600,21600,21600,21600,0xe">
               <v:stroke joinstyle="miter"/>
               <v:path gradientshapeok="t" o:connecttype="rect"/>
             </v:shapetype>
@@ -61,7 +61,34 @@
                         <w:sz w:val="32"/>
                         <w:lang w:val="en-US"/>
                       </w:rPr>
-                      <w:t>Version 2.0 May 2012</w:t>
+                      <w:t>Version 2.0</w:t>
+                    </w:r>
+                    <w:r>
+                      <w:rPr>
+                        <w:rFonts w:asciiTheme="majorHAnsi" w:hAnsiTheme="majorHAnsi"/>
+                        <w:color w:val="FFFFFF" w:themeColor="background1"/>
+                        <w:sz w:val="32"/>
+                        <w:lang w:val="en-US"/>
+                      </w:rPr>
+                      <w:t>.3</w:t>
+                    </w:r>
+                    <w:r>
+                      <w:rPr>
+                        <w:rFonts w:asciiTheme="majorHAnsi" w:hAnsiTheme="majorHAnsi"/>
+                        <w:color w:val="FFFFFF" w:themeColor="background1"/>
+                        <w:sz w:val="32"/>
+                        <w:lang w:val="en-US"/>
+                      </w:rPr>
+                      <w:t xml:space="preserve"> </w:t>
+                    </w:r>
+                    <w:r>
+                      <w:rPr>
+                        <w:rFonts w:asciiTheme="majorHAnsi" w:hAnsiTheme="majorHAnsi"/>
+                        <w:color w:val="FFFFFF" w:themeColor="background1"/>
+                        <w:sz w:val="32"/>
+                        <w:lang w:val="en-US"/>
+                      </w:rPr>
+                      <w:t>April 2013</w:t>
                     </w:r>
                   </w:p>
                 </w:txbxContent>
@@ -77,7 +104,7 @@
           <w:lang w:eastAsia="es-ES"/>
         </w:rPr>
         <w:drawing>
-          <wp:anchor distT="0" distB="0" distL="114300" distR="114300" simplePos="0" relativeHeight="251670528" behindDoc="0" locked="0" layoutInCell="1" allowOverlap="1">
+          <wp:anchor distT="0" distB="0" distL="114300" distR="114300" simplePos="0" relativeHeight="251670528" behindDoc="0" locked="0" layoutInCell="1" allowOverlap="1" wp14:anchorId="44C52085" wp14:editId="597D666E">
             <wp:simplePos x="0" y="0"/>
             <wp:positionH relativeFrom="column">
               <wp:posOffset>725805</wp:posOffset>
@@ -100,7 +127,7 @@
                     <pic:cNvPicPr/>
                   </pic:nvPicPr>
                   <pic:blipFill>
-                    <a:blip r:embed="rId5" cstate="print"/>
+                    <a:blip r:embed="rId8" cstate="print"/>
                     <a:stretch>
                       <a:fillRect/>
                     </a:stretch>
@@ -126,57 +153,7 @@
           <w:lang w:eastAsia="es-ES"/>
         </w:rPr>
         <w:drawing>
-          <wp:anchor distT="0" distB="0" distL="114300" distR="114300" simplePos="0" relativeHeight="251668480" behindDoc="0" locked="0" layoutInCell="1" allowOverlap="1">
-            <wp:simplePos x="0" y="0"/>
-            <wp:positionH relativeFrom="column">
-              <wp:posOffset>-1038225</wp:posOffset>
-            </wp:positionH>
-            <wp:positionV relativeFrom="paragraph">
-              <wp:posOffset>8068945</wp:posOffset>
-            </wp:positionV>
-            <wp:extent cx="1463040" cy="640080"/>
-            <wp:effectExtent l="19050" t="0" r="3810" b="0"/>
-            <wp:wrapNone/>
-            <wp:docPr id="11" name="10 Imagen" descr="upvnegro.png"/>
-            <wp:cNvGraphicFramePr>
-              <a:graphicFrameLocks xmlns:a="http://schemas.openxmlformats.org/drawingml/2006/main" noChangeAspect="1"/>
-            </wp:cNvGraphicFramePr>
-            <a:graphic xmlns:a="http://schemas.openxmlformats.org/drawingml/2006/main">
-              <a:graphicData uri="http://schemas.openxmlformats.org/drawingml/2006/picture">
-                <pic:pic xmlns:pic="http://schemas.openxmlformats.org/drawingml/2006/picture">
-                  <pic:nvPicPr>
-                    <pic:cNvPr id="0" name="upvnegro.png"/>
-                    <pic:cNvPicPr/>
-                  </pic:nvPicPr>
-                  <pic:blipFill>
-                    <a:blip r:embed="rId6" cstate="print"/>
-                    <a:srcRect l="3148" r="3874" b="11579"/>
-                    <a:stretch>
-                      <a:fillRect/>
-                    </a:stretch>
-                  </pic:blipFill>
-                  <pic:spPr>
-                    <a:xfrm>
-                      <a:off x="0" y="0"/>
-                      <a:ext cx="1463040" cy="640080"/>
-                    </a:xfrm>
-                    <a:prstGeom prst="rect">
-                      <a:avLst/>
-                    </a:prstGeom>
-                  </pic:spPr>
-                </pic:pic>
-              </a:graphicData>
-            </a:graphic>
-          </wp:anchor>
-        </w:drawing>
-      </w:r>
-      <w:r>
-        <w:rPr>
-          <w:noProof/>
-          <w:lang w:eastAsia="es-ES"/>
-        </w:rPr>
-        <w:drawing>
-          <wp:anchor distT="0" distB="0" distL="114300" distR="114300" simplePos="0" relativeHeight="251669504" behindDoc="0" locked="0" layoutInCell="1" allowOverlap="1">
+          <wp:anchor distT="0" distB="0" distL="114300" distR="114300" simplePos="0" relativeHeight="251669504" behindDoc="0" locked="0" layoutInCell="1" allowOverlap="1" wp14:anchorId="7C1C4FB7" wp14:editId="1DD2F2F7">
             <wp:simplePos x="0" y="0"/>
             <wp:positionH relativeFrom="column">
               <wp:posOffset>-3000375</wp:posOffset>
@@ -199,7 +176,7 @@
                     <pic:cNvPicPr/>
                   </pic:nvPicPr>
                   <pic:blipFill>
-                    <a:blip r:embed="rId7" cstate="print"/>
+                    <a:blip r:embed="rId9" cstate="print"/>
                     <a:srcRect t="28169" r="388" b="25939"/>
                     <a:stretch>
                       <a:fillRect/>
@@ -225,7 +202,7 @@
           <w:noProof/>
           <w:lang w:eastAsia="es-ES"/>
         </w:rPr>
-        <w:pict>
+        <w:pict w14:anchorId="40F2BF30">
           <v:rect id="_x0000_s1026" style="position:absolute;margin-left:-128.7pt;margin-top:-140.65pt;width:165.45pt;height:918.55pt;z-index:251658240;mso-position-horizontal-relative:text;mso-position-vertical-relative:text" fillcolor="black [3200]" stroked="f" strokecolor="#f2f2f2 [3041]" strokeweight="3pt">
             <v:shadow on="t" type="perspective" color="#7f7f7f [1601]" opacity=".5" offset="1pt" offset2="-1pt"/>
           </v:rect>
@@ -237,7 +214,7 @@
           <w:lang w:eastAsia="es-ES"/>
         </w:rPr>
         <w:drawing>
-          <wp:anchor distT="0" distB="0" distL="114300" distR="114300" simplePos="0" relativeHeight="251666432" behindDoc="0" locked="0" layoutInCell="1" allowOverlap="1">
+          <wp:anchor distT="0" distB="0" distL="114300" distR="114300" simplePos="0" relativeHeight="251666432" behindDoc="0" locked="0" layoutInCell="1" allowOverlap="1" wp14:anchorId="3B9D709A" wp14:editId="21F58775">
             <wp:simplePos x="0" y="0"/>
             <wp:positionH relativeFrom="column">
               <wp:posOffset>3442335</wp:posOffset>
@@ -260,10 +237,10 @@
                     </pic:cNvPicPr>
                   </pic:nvPicPr>
                   <pic:blipFill>
-                    <a:blip r:embed="rId8" cstate="print">
+                    <a:blip r:embed="rId10" cstate="print">
                       <a:extLst>
                         <a:ext uri="{28A0092B-C50C-407E-A947-70E740481C1C}">
-                          <a14:useLocalDpi xmlns:lc="http://schemas.openxmlformats.org/drawingml/2006/lockedCanvas" xmlns:a14="http://schemas.microsoft.com/office/drawing/2010/main" xmlns:p="http://schemas.openxmlformats.org/presentationml/2006/main" xmlns="" xmlns:w="http://schemas.openxmlformats.org/wordprocessingml/2006/main" xmlns:w10="urn:schemas-microsoft-com:office:word" xmlns:v="urn:schemas-microsoft-com:vml" xmlns:o="urn:schemas-microsoft-com:office:office" val="0"/>
+                          <a14:useLocalDpi xmlns:a14="http://schemas.microsoft.com/office/drawing/2010/main" val="0"/>
                         </a:ext>
                       </a:extLst>
                     </a:blip>
@@ -282,8 +259,8 @@
                     </a:prstGeom>
                     <a:noFill/>
                     <a:extLst>
-                      <a:ext uri="{909E8E84-426E-40DD-AFC4-6F175D3DCCD1}">
-                        <a14:hiddenFill xmlns:lc="http://schemas.openxmlformats.org/drawingml/2006/lockedCanvas" xmlns:a14="http://schemas.microsoft.com/office/drawing/2010/main" xmlns:p="http://schemas.openxmlformats.org/presentationml/2006/main" xmlns="" xmlns:w="http://schemas.openxmlformats.org/wordprocessingml/2006/main" xmlns:w10="urn:schemas-microsoft-com:office:word" xmlns:v="urn:schemas-microsoft-com:vml" xmlns:o="urn:schemas-microsoft-com:office:office">
+                      <a:ext uri="{909E8E84-426E-40dd-AFC4-6F175D3DCCD1}">
+                        <a14:hiddenFill xmlns:a14="http://schemas.microsoft.com/office/drawing/2010/main">
                           <a:solidFill>
                             <a:srgbClr val="FFFFFF"/>
                           </a:solidFill>
@@ -303,7 +280,7 @@
           <w:lang w:eastAsia="es-ES"/>
         </w:rPr>
         <w:drawing>
-          <wp:anchor distT="0" distB="0" distL="114300" distR="114300" simplePos="0" relativeHeight="251665408" behindDoc="0" locked="0" layoutInCell="1" allowOverlap="1">
+          <wp:anchor distT="0" distB="0" distL="114300" distR="114300" simplePos="0" relativeHeight="251665408" behindDoc="0" locked="0" layoutInCell="1" allowOverlap="1" wp14:anchorId="635A603B" wp14:editId="1D2A9146">
             <wp:simplePos x="0" y="0"/>
             <wp:positionH relativeFrom="column">
               <wp:posOffset>1514475</wp:posOffset>
@@ -326,10 +303,10 @@
                     </pic:cNvPicPr>
                   </pic:nvPicPr>
                   <pic:blipFill>
-                    <a:blip r:embed="rId9" cstate="print">
+                    <a:blip r:embed="rId11" cstate="print">
                       <a:extLst>
                         <a:ext uri="{28A0092B-C50C-407E-A947-70E740481C1C}">
-                          <a14:useLocalDpi xmlns:lc="http://schemas.openxmlformats.org/drawingml/2006/lockedCanvas" xmlns:a14="http://schemas.microsoft.com/office/drawing/2010/main" xmlns:p="http://schemas.openxmlformats.org/presentationml/2006/main" xmlns="" xmlns:w="http://schemas.openxmlformats.org/wordprocessingml/2006/main" xmlns:w10="urn:schemas-microsoft-com:office:word" xmlns:v="urn:schemas-microsoft-com:vml" xmlns:o="urn:schemas-microsoft-com:office:office" val="0"/>
+                          <a14:useLocalDpi xmlns:a14="http://schemas.microsoft.com/office/drawing/2010/main" val="0"/>
                         </a:ext>
                       </a:extLst>
                     </a:blip>
@@ -348,8 +325,8 @@
                     </a:prstGeom>
                     <a:noFill/>
                     <a:extLst>
-                      <a:ext uri="{909E8E84-426E-40DD-AFC4-6F175D3DCCD1}">
-                        <a14:hiddenFill xmlns:lc="http://schemas.openxmlformats.org/drawingml/2006/lockedCanvas" xmlns:a14="http://schemas.microsoft.com/office/drawing/2010/main" xmlns:p="http://schemas.openxmlformats.org/presentationml/2006/main" xmlns="" xmlns:w="http://schemas.openxmlformats.org/wordprocessingml/2006/main" xmlns:w10="urn:schemas-microsoft-com:office:word" xmlns:v="urn:schemas-microsoft-com:vml" xmlns:o="urn:schemas-microsoft-com:office:office">
+                      <a:ext uri="{909E8E84-426E-40dd-AFC4-6F175D3DCCD1}">
+                        <a14:hiddenFill xmlns:a14="http://schemas.microsoft.com/office/drawing/2010/main">
                           <a:solidFill>
                             <a:srgbClr val="FFFFFF"/>
                           </a:solidFill>
@@ -364,6 +341,100 @@
         </w:drawing>
       </w:r>
     </w:p>
+    <w:p/>
+    <w:p/>
+    <w:p/>
+    <w:p/>
+    <w:p/>
+    <w:p/>
+    <w:p/>
+    <w:p/>
+    <w:p/>
+    <w:p/>
+    <w:p/>
+    <w:p/>
+    <w:p/>
+    <w:p/>
+    <w:p>
+      <w:pPr>
+        <w:tabs>
+          <w:tab w:val="left" w:pos="4746"/>
+        </w:tabs>
+      </w:pPr>
+      <w:r>
+        <w:tab/>
+      </w:r>
+    </w:p>
+    <w:p>
+      <w:bookmarkStart w:id="0" w:name="_GoBack"/>
+      <w:r>
+        <w:rPr>
+          <w:noProof/>
+          <w:lang w:eastAsia="es-ES"/>
+        </w:rPr>
+        <w:drawing>
+          <wp:anchor distT="0" distB="0" distL="114300" distR="114300" simplePos="0" relativeHeight="251668480" behindDoc="0" locked="0" layoutInCell="1" allowOverlap="1" wp14:anchorId="3ACF7B2E" wp14:editId="6337FF7B">
+            <wp:simplePos x="0" y="0"/>
+            <wp:positionH relativeFrom="column">
+              <wp:posOffset>-914400</wp:posOffset>
+            </wp:positionH>
+            <wp:positionV relativeFrom="paragraph">
+              <wp:posOffset>2965450</wp:posOffset>
+            </wp:positionV>
+            <wp:extent cx="1311910" cy="574040"/>
+            <wp:effectExtent l="0" t="0" r="0" b="0"/>
+            <wp:wrapNone/>
+            <wp:docPr id="11" name="10 Imagen" descr="upvnegro.png"/>
+            <wp:cNvGraphicFramePr>
+              <a:graphicFrameLocks xmlns:a="http://schemas.openxmlformats.org/drawingml/2006/main" noChangeAspect="1"/>
+            </wp:cNvGraphicFramePr>
+            <a:graphic xmlns:a="http://schemas.openxmlformats.org/drawingml/2006/main">
+              <a:graphicData uri="http://schemas.openxmlformats.org/drawingml/2006/picture">
+                <pic:pic xmlns:pic="http://schemas.openxmlformats.org/drawingml/2006/picture">
+                  <pic:nvPicPr>
+                    <pic:cNvPr id="0" name="upvnegro.png"/>
+                    <pic:cNvPicPr/>
+                  </pic:nvPicPr>
+                  <pic:blipFill>
+                    <a:blip r:embed="rId12" cstate="print"/>
+                    <a:srcRect l="3148" r="3874" b="11579"/>
+                    <a:stretch>
+                      <a:fillRect/>
+                    </a:stretch>
+                  </pic:blipFill>
+                  <pic:spPr>
+                    <a:xfrm>
+                      <a:off x="0" y="0"/>
+                      <a:ext cx="1311910" cy="574040"/>
+                    </a:xfrm>
+                    <a:prstGeom prst="rect">
+                      <a:avLst/>
+                    </a:prstGeom>
+                  </pic:spPr>
+                </pic:pic>
+              </a:graphicData>
+            </a:graphic>
+            <wp14:sizeRelH relativeFrom="margin">
+              <wp14:pctWidth>0</wp14:pctWidth>
+            </wp14:sizeRelH>
+            <wp14:sizeRelV relativeFrom="margin">
+              <wp14:pctHeight>0</wp14:pctHeight>
+            </wp14:sizeRelV>
+          </wp:anchor>
+        </w:drawing>
+      </w:r>
+      <w:r>
+        <w:br w:type="page"/>
+      </w:r>
+    </w:p>
+    <w:bookmarkEnd w:id="0"/>
+    <w:p>
+      <w:pPr>
+        <w:tabs>
+          <w:tab w:val="left" w:pos="4746"/>
+        </w:tabs>
+      </w:pPr>
+    </w:p>
     <w:sectPr>
       <w:pgSz w:w="11906" w:h="16838"/>
       <w:pgMar w:top="1417" w:right="1701" w:bottom="1417" w:left="1701" w:header="708" w:footer="708" w:gutter="0"/>
@@ -374,8 +445,58 @@
 </w:document>
 </file>
 
+<file path=word/endnotes.xml><?xml version="1.0" encoding="utf-8"?>
+<w:endnotes xmlns:wpc="http://schemas.microsoft.com/office/word/2010/wordprocessingCanvas" xmlns:mo="http://schemas.microsoft.com/office/mac/office/2008/main" xmlns:mc="http://schemas.openxmlformats.org/markup-compatibility/2006" xmlns:mv="urn:schemas-microsoft-com:mac:vml" xmlns:o="urn:schemas-microsoft-com:office:office" xmlns:r="http://schemas.openxmlformats.org/officeDocument/2006/relationships" xmlns:m="http://schemas.openxmlformats.org/officeDocument/2006/math" xmlns:v="urn:schemas-microsoft-com:vml" xmlns:wp14="http://schemas.microsoft.com/office/word/2010/wordprocessingDrawing" xmlns:wp="http://schemas.openxmlformats.org/drawingml/2006/wordprocessingDrawing" xmlns:w10="urn:schemas-microsoft-com:office:word" xmlns:w="http://schemas.openxmlformats.org/wordprocessingml/2006/main" xmlns:w14="http://schemas.microsoft.com/office/word/2010/wordml" xmlns:wpg="http://schemas.microsoft.com/office/word/2010/wordprocessingGroup" xmlns:wpi="http://schemas.microsoft.com/office/word/2010/wordprocessingInk" xmlns:wne="http://schemas.microsoft.com/office/word/2006/wordml" xmlns:wps="http://schemas.microsoft.com/office/word/2010/wordprocessingShape" mc:Ignorable="w14 wp14 mv">
+  <w:endnote w:type="separator" w:id="-1">
+    <w:p>
+      <w:pPr>
+        <w:spacing w:after="0" w:line="240" w:lineRule="auto"/>
+      </w:pPr>
+      <w:r>
+        <w:separator/>
+      </w:r>
+    </w:p>
+  </w:endnote>
+  <w:endnote w:type="continuationSeparator" w:id="0">
+    <w:p>
+      <w:pPr>
+        <w:spacing w:after="0" w:line="240" w:lineRule="auto"/>
+      </w:pPr>
+      <w:r>
+        <w:continuationSeparator/>
+      </w:r>
+    </w:p>
+  </w:endnote>
+</w:endnotes>
+</file>
+
+<file path=word/footnotes.xml><?xml version="1.0" encoding="utf-8"?>
+<w:footnotes xmlns:wpc="http://schemas.microsoft.com/office/word/2010/wordprocessingCanvas" xmlns:mo="http://schemas.microsoft.com/office/mac/office/2008/main" xmlns:mc="http://schemas.openxmlformats.org/markup-compatibility/2006" xmlns:mv="urn:schemas-microsoft-com:mac:vml" xmlns:o="urn:schemas-microsoft-com:office:office" xmlns:r="http://schemas.openxmlformats.org/officeDocument/2006/relationships" xmlns:m="http://schemas.openxmlformats.org/officeDocument/2006/math" xmlns:v="urn:schemas-microsoft-com:vml" xmlns:wp14="http://schemas.microsoft.com/office/word/2010/wordprocessingDrawing" xmlns:wp="http://schemas.openxmlformats.org/drawingml/2006/wordprocessingDrawing" xmlns:w10="urn:schemas-microsoft-com:office:word" xmlns:w="http://schemas.openxmlformats.org/wordprocessingml/2006/main" xmlns:w14="http://schemas.microsoft.com/office/word/2010/wordml" xmlns:wpg="http://schemas.microsoft.com/office/word/2010/wordprocessingGroup" xmlns:wpi="http://schemas.microsoft.com/office/word/2010/wordprocessingInk" xmlns:wne="http://schemas.microsoft.com/office/word/2006/wordml" xmlns:wps="http://schemas.microsoft.com/office/word/2010/wordprocessingShape" mc:Ignorable="w14 wp14 mv">
+  <w:footnote w:type="separator" w:id="-1">
+    <w:p>
+      <w:pPr>
+        <w:spacing w:after="0" w:line="240" w:lineRule="auto"/>
+      </w:pPr>
+      <w:r>
+        <w:separator/>
+      </w:r>
+    </w:p>
+  </w:footnote>
+  <w:footnote w:type="continuationSeparator" w:id="0">
+    <w:p>
+      <w:pPr>
+        <w:spacing w:after="0" w:line="240" w:lineRule="auto"/>
+      </w:pPr>
+      <w:r>
+        <w:continuationSeparator/>
+      </w:r>
+    </w:p>
+  </w:footnote>
+</w:footnotes>
+</file>
+
 <file path=word/styles.xml><?xml version="1.0" encoding="utf-8"?>
-<w:styles xmlns:r="http://schemas.openxmlformats.org/officeDocument/2006/relationships" xmlns:w="http://schemas.openxmlformats.org/wordprocessingml/2006/main">
+<w:styles xmlns:mc="http://schemas.openxmlformats.org/markup-compatibility/2006" xmlns:r="http://schemas.openxmlformats.org/officeDocument/2006/relationships" xmlns:w="http://schemas.openxmlformats.org/wordprocessingml/2006/main" xmlns:w14="http://schemas.microsoft.com/office/word/2010/wordml" mc:Ignorable="w14">
   <w:docDefaults>
     <w:rPrDefault>
       <w:rPr>
@@ -391,7 +512,7 @@
       </w:pPr>
     </w:pPrDefault>
   </w:docDefaults>
-  <w:latentStyles w:defLockedState="0" w:defUIPriority="99" w:defSemiHidden="1" w:defUnhideWhenUsed="1" w:defQFormat="0" w:count="267">
+  <w:latentStyles w:defLockedState="0" w:defUIPriority="99" w:defSemiHidden="1" w:defUnhideWhenUsed="1" w:defQFormat="0" w:count="276">
     <w:lsdException w:name="Normal" w:semiHidden="0" w:uiPriority="0" w:unhideWhenUsed="0" w:qFormat="1"/>
     <w:lsdException w:name="heading 1" w:semiHidden="0" w:uiPriority="9" w:unhideWhenUsed="0" w:qFormat="1"/>
     <w:lsdException w:name="heading 2" w:uiPriority="9" w:qFormat="1"/>
@@ -546,7 +667,6 @@
     <w:uiPriority w:val="99"/>
     <w:semiHidden/>
     <w:unhideWhenUsed/>
-    <w:qFormat/>
     <w:tblPr>
       <w:tblInd w:w="0" w:type="dxa"/>
       <w:tblCellMar>
@@ -592,6 +712,236 @@
       <w:sz w:val="16"/>
       <w:szCs w:val="16"/>
     </w:rPr>
+  </w:style>
+  <w:style w:type="paragraph" w:styleId="Encabezado">
+    <w:name w:val="header"/>
+    <w:basedOn w:val="Normal"/>
+    <w:link w:val="EncabezadoCar"/>
+    <w:uiPriority w:val="99"/>
+    <w:unhideWhenUsed/>
+    <w:rsid w:val="00BA7AA8"/>
+    <w:pPr>
+      <w:tabs>
+        <w:tab w:val="center" w:pos="4252"/>
+        <w:tab w:val="right" w:pos="8504"/>
+      </w:tabs>
+      <w:spacing w:after="0" w:line="240" w:lineRule="auto"/>
+    </w:pPr>
+  </w:style>
+  <w:style w:type="character" w:customStyle="1" w:styleId="EncabezadoCar">
+    <w:name w:val="Encabezado Car"/>
+    <w:basedOn w:val="Fuentedeprrafopredeter"/>
+    <w:link w:val="Encabezado"/>
+    <w:uiPriority w:val="99"/>
+    <w:rsid w:val="00BA7AA8"/>
+  </w:style>
+  <w:style w:type="paragraph" w:styleId="Piedepgina">
+    <w:name w:val="footer"/>
+    <w:basedOn w:val="Normal"/>
+    <w:link w:val="PiedepginaCar"/>
+    <w:uiPriority w:val="99"/>
+    <w:unhideWhenUsed/>
+    <w:rsid w:val="00BA7AA8"/>
+    <w:pPr>
+      <w:tabs>
+        <w:tab w:val="center" w:pos="4252"/>
+        <w:tab w:val="right" w:pos="8504"/>
+      </w:tabs>
+      <w:spacing w:after="0" w:line="240" w:lineRule="auto"/>
+    </w:pPr>
+  </w:style>
+  <w:style w:type="character" w:customStyle="1" w:styleId="PiedepginaCar">
+    <w:name w:val="Pie de página Car"/>
+    <w:basedOn w:val="Fuentedeprrafopredeter"/>
+    <w:link w:val="Piedepgina"/>
+    <w:uiPriority w:val="99"/>
+    <w:rsid w:val="00BA7AA8"/>
+  </w:style>
+</w:styles>
+</file>
+
+<file path=word/stylesWithEffects.xml><?xml version="1.0" encoding="utf-8"?>
+<w:styles xmlns:wpc="http://schemas.microsoft.com/office/word/2010/wordprocessingCanvas" xmlns:mo="http://schemas.microsoft.com/office/mac/office/2008/main" xmlns:mc="http://schemas.openxmlformats.org/markup-compatibility/2006" xmlns:mv="urn:schemas-microsoft-com:mac:vml" xmlns:o="urn:schemas-microsoft-com:office:office" xmlns:r="http://schemas.openxmlformats.org/officeDocument/2006/relationships" xmlns:m="http://schemas.openxmlformats.org/officeDocument/2006/math" xmlns:v="urn:schemas-microsoft-com:vml" xmlns:wp14="http://schemas.microsoft.com/office/word/2010/wordprocessingDrawing" xmlns:wp="http://schemas.openxmlformats.org/drawingml/2006/wordprocessingDrawing" xmlns:w10="urn:schemas-microsoft-com:office:word" xmlns:w="http://schemas.openxmlformats.org/wordprocessingml/2006/main" xmlns:w14="http://schemas.microsoft.com/office/word/2010/wordml" xmlns:wpg="http://schemas.microsoft.com/office/word/2010/wordprocessingGroup" xmlns:wpi="http://schemas.microsoft.com/office/word/2010/wordprocessingInk" xmlns:wne="http://schemas.microsoft.com/office/word/2006/wordml" xmlns:wps="http://schemas.microsoft.com/office/word/2010/wordprocessingShape" mc:Ignorable="w14 wp14 mv">
+  <w:docDefaults>
+    <w:rPrDefault>
+      <w:rPr>
+        <w:rFonts w:asciiTheme="minorHAnsi" w:eastAsiaTheme="minorEastAsia" w:hAnsiTheme="minorHAnsi" w:cstheme="minorBidi"/>
+        <w:sz w:val="24"/>
+        <w:szCs w:val="24"/>
+        <w:lang w:val="es-ES_tradnl" w:eastAsia="ja-JP" w:bidi="ar-SA"/>
+      </w:rPr>
+    </w:rPrDefault>
+    <w:pPrDefault/>
+  </w:docDefaults>
+  <w:latentStyles w:defLockedState="0" w:defUIPriority="99" w:defSemiHidden="1" w:defUnhideWhenUsed="1" w:defQFormat="0" w:count="276">
+    <w:lsdException w:name="Normal" w:semiHidden="0" w:uiPriority="0" w:unhideWhenUsed="0" w:qFormat="1"/>
+    <w:lsdException w:name="heading 1" w:semiHidden="0" w:uiPriority="9" w:unhideWhenUsed="0" w:qFormat="1"/>
+    <w:lsdException w:name="heading 2" w:uiPriority="9" w:qFormat="1"/>
+    <w:lsdException w:name="heading 3" w:uiPriority="9" w:qFormat="1"/>
+    <w:lsdException w:name="heading 4" w:uiPriority="9" w:qFormat="1"/>
+    <w:lsdException w:name="heading 5" w:uiPriority="9" w:qFormat="1"/>
+    <w:lsdException w:name="heading 6" w:uiPriority="9" w:qFormat="1"/>
+    <w:lsdException w:name="heading 7" w:uiPriority="9" w:qFormat="1"/>
+    <w:lsdException w:name="heading 8" w:uiPriority="9" w:qFormat="1"/>
+    <w:lsdException w:name="heading 9" w:uiPriority="9" w:qFormat="1"/>
+    <w:lsdException w:name="toc 1" w:uiPriority="39"/>
+    <w:lsdException w:name="toc 2" w:uiPriority="39"/>
+    <w:lsdException w:name="toc 3" w:uiPriority="39"/>
+    <w:lsdException w:name="toc 4" w:uiPriority="39"/>
+    <w:lsdException w:name="toc 5" w:uiPriority="39"/>
+    <w:lsdException w:name="toc 6" w:uiPriority="39"/>
+    <w:lsdException w:name="toc 7" w:uiPriority="39"/>
+    <w:lsdException w:name="toc 8" w:uiPriority="39"/>
+    <w:lsdException w:name="toc 9" w:uiPriority="39"/>
+    <w:lsdException w:name="caption" w:uiPriority="35" w:qFormat="1"/>
+    <w:lsdException w:name="Title" w:semiHidden="0" w:uiPriority="10" w:unhideWhenUsed="0" w:qFormat="1"/>
+    <w:lsdException w:name="Default Paragraph Font" w:uiPriority="1"/>
+    <w:lsdException w:name="Subtitle" w:semiHidden="0" w:uiPriority="11" w:unhideWhenUsed="0" w:qFormat="1"/>
+    <w:lsdException w:name="Strong" w:semiHidden="0" w:uiPriority="22" w:unhideWhenUsed="0" w:qFormat="1"/>
+    <w:lsdException w:name="Emphasis" w:semiHidden="0" w:uiPriority="20" w:unhideWhenUsed="0" w:qFormat="1"/>
+    <w:lsdException w:name="Table Grid" w:semiHidden="0" w:uiPriority="59" w:unhideWhenUsed="0"/>
+    <w:lsdException w:name="Placeholder Text" w:unhideWhenUsed="0"/>
+    <w:lsdException w:name="No Spacing" w:semiHidden="0" w:uiPriority="1" w:unhideWhenUsed="0" w:qFormat="1"/>
+    <w:lsdException w:name="Light Shading" w:semiHidden="0" w:uiPriority="60" w:unhideWhenUsed="0"/>
+    <w:lsdException w:name="Light List" w:semiHidden="0" w:uiPriority="61" w:unhideWhenUsed="0"/>
+    <w:lsdException w:name="Light Grid" w:semiHidden="0" w:uiPriority="62" w:unhideWhenUsed="0"/>
+    <w:lsdException w:name="Medium Shading 1" w:semiHidden="0" w:uiPriority="63" w:unhideWhenUsed="0"/>
+    <w:lsdException w:name="Medium Shading 2" w:semiHidden="0" w:uiPriority="64" w:unhideWhenUsed="0"/>
+    <w:lsdException w:name="Medium List 1" w:semiHidden="0" w:uiPriority="65" w:unhideWhenUsed="0"/>
+    <w:lsdException w:name="Medium List 2" w:semiHidden="0" w:uiPriority="66" w:unhideWhenUsed="0"/>
+    <w:lsdException w:name="Medium Grid 1" w:semiHidden="0" w:uiPriority="67" w:unhideWhenUsed="0"/>
+    <w:lsdException w:name="Medium Grid 2" w:semiHidden="0" w:uiPriority="68" w:unhideWhenUsed="0"/>
+    <w:lsdException w:name="Medium Grid 3" w:semiHidden="0" w:uiPriority="69" w:unhideWhenUsed="0"/>
+    <w:lsdException w:name="Dark List" w:semiHidden="0" w:uiPriority="70" w:unhideWhenUsed="0"/>
+    <w:lsdException w:name="Colorful Shading" w:semiHidden="0" w:uiPriority="71" w:unhideWhenUsed="0"/>
+    <w:lsdException w:name="Colorful List" w:semiHidden="0" w:uiPriority="72" w:unhideWhenUsed="0"/>
+    <w:lsdException w:name="Colorful Grid" w:semiHidden="0" w:uiPriority="73" w:unhideWhenUsed="0"/>
+    <w:lsdException w:name="Light Shading Accent 1" w:semiHidden="0" w:uiPriority="60" w:unhideWhenUsed="0"/>
+    <w:lsdException w:name="Light List Accent 1" w:semiHidden="0" w:uiPriority="61" w:unhideWhenUsed="0"/>
+    <w:lsdException w:name="Light Grid Accent 1" w:semiHidden="0" w:uiPriority="62" w:unhideWhenUsed="0"/>
+    <w:lsdException w:name="Medium Shading 1 Accent 1" w:semiHidden="0" w:uiPriority="63" w:unhideWhenUsed="0"/>
+    <w:lsdException w:name="Medium Shading 2 Accent 1" w:semiHidden="0" w:uiPriority="64" w:unhideWhenUsed="0"/>
+    <w:lsdException w:name="Medium List 1 Accent 1" w:semiHidden="0" w:uiPriority="65" w:unhideWhenUsed="0"/>
+    <w:lsdException w:name="Revision" w:unhideWhenUsed="0"/>
+    <w:lsdException w:name="List Paragraph" w:semiHidden="0" w:uiPriority="34" w:unhideWhenUsed="0" w:qFormat="1"/>
+    <w:lsdException w:name="Quote" w:semiHidden="0" w:uiPriority="29" w:unhideWhenUsed="0" w:qFormat="1"/>
+    <w:lsdException w:name="Intense Quote" w:semiHidden="0" w:uiPriority="30" w:unhideWhenUsed="0" w:qFormat="1"/>
+    <w:lsdException w:name="Medium List 2 Accent 1" w:semiHidden="0" w:uiPriority="66" w:unhideWhenUsed="0"/>
+    <w:lsdException w:name="Medium Grid 1 Accent 1" w:semiHidden="0" w:uiPriority="67" w:unhideWhenUsed="0"/>
+    <w:lsdException w:name="Medium Grid 2 Accent 1" w:semiHidden="0" w:uiPriority="68" w:unhideWhenUsed="0"/>
+    <w:lsdException w:name="Medium Grid 3 Accent 1" w:semiHidden="0" w:uiPriority="69" w:unhideWhenUsed="0"/>
+    <w:lsdException w:name="Dark List Accent 1" w:semiHidden="0" w:uiPriority="70" w:unhideWhenUsed="0"/>
+    <w:lsdException w:name="Colorful Shading Accent 1" w:semiHidden="0" w:uiPriority="71" w:unhideWhenUsed="0"/>
+    <w:lsdException w:name="Colorful List Accent 1" w:semiHidden="0" w:uiPriority="72" w:unhideWhenUsed="0"/>
+    <w:lsdException w:name="Colorful Grid Accent 1" w:semiHidden="0" w:uiPriority="73" w:unhideWhenUsed="0"/>
+    <w:lsdException w:name="Light Shading Accent 2" w:semiHidden="0" w:uiPriority="60" w:unhideWhenUsed="0"/>
+    <w:lsdException w:name="Light List Accent 2" w:semiHidden="0" w:uiPriority="61" w:unhideWhenUsed="0"/>
+    <w:lsdException w:name="Light Grid Accent 2" w:semiHidden="0" w:uiPriority="62" w:unhideWhenUsed="0"/>
+    <w:lsdException w:name="Medium Shading 1 Accent 2" w:semiHidden="0" w:uiPriority="63" w:unhideWhenUsed="0"/>
+    <w:lsdException w:name="Medium Shading 2 Accent 2" w:semiHidden="0" w:uiPriority="64" w:unhideWhenUsed="0"/>
+    <w:lsdException w:name="Medium List 1 Accent 2" w:semiHidden="0" w:uiPriority="65" w:unhideWhenUsed="0"/>
+    <w:lsdException w:name="Medium List 2 Accent 2" w:semiHidden="0" w:uiPriority="66" w:unhideWhenUsed="0"/>
+    <w:lsdException w:name="Medium Grid 1 Accent 2" w:semiHidden="0" w:uiPriority="67" w:unhideWhenUsed="0"/>
+    <w:lsdException w:name="Medium Grid 2 Accent 2" w:semiHidden="0" w:uiPriority="68" w:unhideWhenUsed="0"/>
+    <w:lsdException w:name="Medium Grid 3 Accent 2" w:semiHidden="0" w:uiPriority="69" w:unhideWhenUsed="0"/>
+    <w:lsdException w:name="Dark List Accent 2" w:semiHidden="0" w:uiPriority="70" w:unhideWhenUsed="0"/>
+    <w:lsdException w:name="Colorful Shading Accent 2" w:semiHidden="0" w:uiPriority="71" w:unhideWhenUsed="0"/>
+    <w:lsdException w:name="Colorful List Accent 2" w:semiHidden="0" w:uiPriority="72" w:unhideWhenUsed="0"/>
+    <w:lsdException w:name="Colorful Grid Accent 2" w:semiHidden="0" w:uiPriority="73" w:unhideWhenUsed="0"/>
+    <w:lsdException w:name="Light Shading Accent 3" w:semiHidden="0" w:uiPriority="60" w:unhideWhenUsed="0"/>
+    <w:lsdException w:name="Light List Accent 3" w:semiHidden="0" w:uiPriority="61" w:unhideWhenUsed="0"/>
+    <w:lsdException w:name="Light Grid Accent 3" w:semiHidden="0" w:uiPriority="62" w:unhideWhenUsed="0"/>
+    <w:lsdException w:name="Medium Shading 1 Accent 3" w:semiHidden="0" w:uiPriority="63" w:unhideWhenUsed="0"/>
+    <w:lsdException w:name="Medium Shading 2 Accent 3" w:semiHidden="0" w:uiPriority="64" w:unhideWhenUsed="0"/>
+    <w:lsdException w:name="Medium List 1 Accent 3" w:semiHidden="0" w:uiPriority="65" w:unhideWhenUsed="0"/>
+    <w:lsdException w:name="Medium List 2 Accent 3" w:semiHidden="0" w:uiPriority="66" w:unhideWhenUsed="0"/>
+    <w:lsdException w:name="Medium Grid 1 Accent 3" w:semiHidden="0" w:uiPriority="67" w:unhideWhenUsed="0"/>
+    <w:lsdException w:name="Medium Grid 2 Accent 3" w:semiHidden="0" w:uiPriority="68" w:unhideWhenUsed="0"/>
+    <w:lsdException w:name="Medium Grid 3 Accent 3" w:semiHidden="0" w:uiPriority="69" w:unhideWhenUsed="0"/>
+    <w:lsdException w:name="Dark List Accent 3" w:semiHidden="0" w:uiPriority="70" w:unhideWhenUsed="0"/>
+    <w:lsdException w:name="Colorful Shading Accent 3" w:semiHidden="0" w:uiPriority="71" w:unhideWhenUsed="0"/>
+    <w:lsdException w:name="Colorful List Accent 3" w:semiHidden="0" w:uiPriority="72" w:unhideWhenUsed="0"/>
+    <w:lsdException w:name="Colorful Grid Accent 3" w:semiHidden="0" w:uiPriority="73" w:unhideWhenUsed="0"/>
+    <w:lsdException w:name="Light Shading Accent 4" w:semiHidden="0" w:uiPriority="60" w:unhideWhenUsed="0"/>
+    <w:lsdException w:name="Light List Accent 4" w:semiHidden="0" w:uiPriority="61" w:unhideWhenUsed="0"/>
+    <w:lsdException w:name="Light Grid Accent 4" w:semiHidden="0" w:uiPriority="62" w:unhideWhenUsed="0"/>
+    <w:lsdException w:name="Medium Shading 1 Accent 4" w:semiHidden="0" w:uiPriority="63" w:unhideWhenUsed="0"/>
+    <w:lsdException w:name="Medium Shading 2 Accent 4" w:semiHidden="0" w:uiPriority="64" w:unhideWhenUsed="0"/>
+    <w:lsdException w:name="Medium List 1 Accent 4" w:semiHidden="0" w:uiPriority="65" w:unhideWhenUsed="0"/>
+    <w:lsdException w:name="Medium List 2 Accent 4" w:semiHidden="0" w:uiPriority="66" w:unhideWhenUsed="0"/>
+    <w:lsdException w:name="Medium Grid 1 Accent 4" w:semiHidden="0" w:uiPriority="67" w:unhideWhenUsed="0"/>
+    <w:lsdException w:name="Medium Grid 2 Accent 4" w:semiHidden="0" w:uiPriority="68" w:unhideWhenUsed="0"/>
+    <w:lsdException w:name="Medium Grid 3 Accent 4" w:semiHidden="0" w:uiPriority="69" w:unhideWhenUsed="0"/>
+    <w:lsdException w:name="Dark List Accent 4" w:semiHidden="0" w:uiPriority="70" w:unhideWhenUsed="0"/>
+    <w:lsdException w:name="Colorful Shading Accent 4" w:semiHidden="0" w:uiPriority="71" w:unhideWhenUsed="0"/>
+    <w:lsdException w:name="Colorful List Accent 4" w:semiHidden="0" w:uiPriority="72" w:unhideWhenUsed="0"/>
+    <w:lsdException w:name="Colorful Grid Accent 4" w:semiHidden="0" w:uiPriority="73" w:unhideWhenUsed="0"/>
+    <w:lsdException w:name="Light Shading Accent 5" w:semiHidden="0" w:uiPriority="60" w:unhideWhenUsed="0"/>
+    <w:lsdException w:name="Light List Accent 5" w:semiHidden="0" w:uiPriority="61" w:unhideWhenUsed="0"/>
+    <w:lsdException w:name="Light Grid Accent 5" w:semiHidden="0" w:uiPriority="62" w:unhideWhenUsed="0"/>
+    <w:lsdException w:name="Medium Shading 1 Accent 5" w:semiHidden="0" w:uiPriority="63" w:unhideWhenUsed="0"/>
+    <w:lsdException w:name="Medium Shading 2 Accent 5" w:semiHidden="0" w:uiPriority="64" w:unhideWhenUsed="0"/>
+    <w:lsdException w:name="Medium List 1 Accent 5" w:semiHidden="0" w:uiPriority="65" w:unhideWhenUsed="0"/>
+    <w:lsdException w:name="Medium List 2 Accent 5" w:semiHidden="0" w:uiPriority="66" w:unhideWhenUsed="0"/>
+    <w:lsdException w:name="Medium Grid 1 Accent 5" w:semiHidden="0" w:uiPriority="67" w:unhideWhenUsed="0"/>
+    <w:lsdException w:name="Medium Grid 2 Accent 5" w:semiHidden="0" w:uiPriority="68" w:unhideWhenUsed="0"/>
+    <w:lsdException w:name="Medium Grid 3 Accent 5" w:semiHidden="0" w:uiPriority="69" w:unhideWhenUsed="0"/>
+    <w:lsdException w:name="Dark List Accent 5" w:semiHidden="0" w:uiPriority="70" w:unhideWhenUsed="0"/>
+    <w:lsdException w:name="Colorful Shading Accent 5" w:semiHidden="0" w:uiPriority="71" w:unhideWhenUsed="0"/>
+    <w:lsdException w:name="Colorful List Accent 5" w:semiHidden="0" w:uiPriority="72" w:unhideWhenUsed="0"/>
+    <w:lsdException w:name="Colorful Grid Accent 5" w:semiHidden="0" w:uiPriority="73" w:unhideWhenUsed="0"/>
+    <w:lsdException w:name="Light Shading Accent 6" w:semiHidden="0" w:uiPriority="60" w:unhideWhenUsed="0"/>
+    <w:lsdException w:name="Light List Accent 6" w:semiHidden="0" w:uiPriority="61" w:unhideWhenUsed="0"/>
+    <w:lsdException w:name="Light Grid Accent 6" w:semiHidden="0" w:uiPriority="62" w:unhideWhenUsed="0"/>
+    <w:lsdException w:name="Medium Shading 1 Accent 6" w:semiHidden="0" w:uiPriority="63" w:unhideWhenUsed="0"/>
+    <w:lsdException w:name="Medium Shading 2 Accent 6" w:semiHidden="0" w:uiPriority="64" w:unhideWhenUsed="0"/>
+    <w:lsdException w:name="Medium List 1 Accent 6" w:semiHidden="0" w:uiPriority="65" w:unhideWhenUsed="0"/>
+    <w:lsdException w:name="Medium List 2 Accent 6" w:semiHidden="0" w:uiPriority="66" w:unhideWhenUsed="0"/>
+    <w:lsdException w:name="Medium Grid 1 Accent 6" w:semiHidden="0" w:uiPriority="67" w:unhideWhenUsed="0"/>
+    <w:lsdException w:name="Medium Grid 2 Accent 6" w:semiHidden="0" w:uiPriority="68" w:unhideWhenUsed="0"/>
+    <w:lsdException w:name="Medium Grid 3 Accent 6" w:semiHidden="0" w:uiPriority="69" w:unhideWhenUsed="0"/>
+    <w:lsdException w:name="Dark List Accent 6" w:semiHidden="0" w:uiPriority="70" w:unhideWhenUsed="0"/>
+    <w:lsdException w:name="Colorful Shading Accent 6" w:semiHidden="0" w:uiPriority="71" w:unhideWhenUsed="0"/>
+    <w:lsdException w:name="Colorful List Accent 6" w:semiHidden="0" w:uiPriority="72" w:unhideWhenUsed="0"/>
+    <w:lsdException w:name="Colorful Grid Accent 6" w:semiHidden="0" w:uiPriority="73" w:unhideWhenUsed="0"/>
+    <w:lsdException w:name="Subtle Emphasis" w:semiHidden="0" w:uiPriority="19" w:unhideWhenUsed="0" w:qFormat="1"/>
+    <w:lsdException w:name="Intense Emphasis" w:semiHidden="0" w:uiPriority="21" w:unhideWhenUsed="0" w:qFormat="1"/>
+    <w:lsdException w:name="Subtle Reference" w:semiHidden="0" w:uiPriority="31" w:unhideWhenUsed="0" w:qFormat="1"/>
+    <w:lsdException w:name="Intense Reference" w:semiHidden="0" w:uiPriority="32" w:unhideWhenUsed="0" w:qFormat="1"/>
+    <w:lsdException w:name="Book Title" w:semiHidden="0" w:uiPriority="33" w:unhideWhenUsed="0" w:qFormat="1"/>
+    <w:lsdException w:name="Bibliography" w:uiPriority="37"/>
+    <w:lsdException w:name="TOC Heading" w:uiPriority="39" w:qFormat="1"/>
+  </w:latentStyles>
+  <w:style w:type="paragraph" w:default="1" w:styleId="Normal">
+    <w:name w:val="Normal"/>
+    <w:qFormat/>
+  </w:style>
+  <w:style w:type="character" w:default="1" w:styleId="Fuentedeprrafopredeter">
+    <w:name w:val="Default Paragraph Font"/>
+    <w:uiPriority w:val="1"/>
+    <w:semiHidden/>
+    <w:unhideWhenUsed/>
+  </w:style>
+  <w:style w:type="table" w:default="1" w:styleId="Tablanormal">
+    <w:name w:val="Normal Table"/>
+    <w:uiPriority w:val="99"/>
+    <w:semiHidden/>
+    <w:unhideWhenUsed/>
+    <w:tblPr>
+      <w:tblInd w:w="0" w:type="dxa"/>
+      <w:tblCellMar>
+        <w:top w:w="0" w:type="dxa"/>
+        <w:left w:w="108" w:type="dxa"/>
+        <w:bottom w:w="0" w:type="dxa"/>
+        <w:right w:w="108" w:type="dxa"/>
+      </w:tblCellMar>
+    </w:tblPr>
+  </w:style>
+  <w:style w:type="numbering" w:default="1" w:styleId="Sinlista">
+    <w:name w:val="No List"/>
+    <w:uiPriority w:val="99"/>
+    <w:semiHidden/>
+    <w:unhideWhenUsed/>
   </w:style>
 </w:styles>
 </file>
@@ -884,7 +1234,7 @@
 </file>
 
 <file path=customXml/itemProps1.xml><?xml version="1.0" encoding="utf-8"?>
-<ds:datastoreItem xmlns:ds="http://schemas.openxmlformats.org/officeDocument/2006/customXml" ds:itemID="{1C4608CC-0CBC-414C-B835-55176C60B394}">
+<ds:datastoreItem xmlns:ds="http://schemas.openxmlformats.org/officeDocument/2006/customXml" ds:itemID="{7A9B67D5-4291-5244-8405-2BD31FAC676B}">
   <ds:schemaRefs>
     <ds:schemaRef ds:uri="http://schemas.openxmlformats.org/officeDocument/2006/bibliography"/>
   </ds:schemaRefs>

</xml_diff>

<commit_message>
cover updated to version 2.1.1
</commit_message>
<xml_diff>
--- a/doc/manual/Cover/Cover.docx
+++ b/doc/manual/Cover/Cover.docx
@@ -4,8 +4,6 @@
   <w:body>
     <w:p/>
     <w:p>
-      <w:bookmarkStart w:id="0" w:name="_GoBack"/>
-      <w:bookmarkEnd w:id="0"/>
       <w:r>
         <w:rPr>
           <w:noProof/>
@@ -82,7 +80,7 @@
                           <w:txbxContent>
                             <w:p>
                               <w:pPr>
-                                <w:spacing w:after="0"/>
+                                <w:spacing w:after="0" w:line="240" w:lineRule="auto"/>
                                 <w:jc w:val="center"/>
                                 <w:rPr>
                                   <w:rFonts w:asciiTheme="majorHAnsi" w:hAnsiTheme="majorHAnsi"/>
@@ -107,7 +105,7 @@
                             </w:p>
                             <w:p>
                               <w:pPr>
-                                <w:spacing w:after="0"/>
+                                <w:spacing w:after="0" w:line="240" w:lineRule="auto"/>
                                 <w:jc w:val="center"/>
                                 <w:rPr>
                                   <w:rFonts w:asciiTheme="majorHAnsi" w:hAnsiTheme="majorHAnsi"/>
@@ -141,7 +139,7 @@
                                   <w:sz w:val="32"/>
                                   <w:lang w:val="en-US"/>
                                 </w:rPr>
-                                <w:t xml:space="preserve"> </w:t>
+                                <w:t>.</w:t>
                               </w:r>
                               <w:r>
                                 <w:rPr>
@@ -150,7 +148,7 @@
                                   <w:sz w:val="32"/>
                                   <w:lang w:val="en-US"/>
                                 </w:rPr>
-                                <w:t>July</w:t>
+                                <w:t>1</w:t>
                               </w:r>
                               <w:r>
                                 <w:rPr>
@@ -159,16 +157,48 @@
                                   <w:sz w:val="32"/>
                                   <w:lang w:val="en-US"/>
                                 </w:rPr>
+                                <w:t xml:space="preserve"> </w:t>
+                              </w:r>
+                            </w:p>
+                            <w:p>
+                              <w:pPr>
+                                <w:spacing w:after="0" w:line="240" w:lineRule="auto"/>
+                                <w:jc w:val="center"/>
+                                <w:rPr>
+                                  <w:rFonts w:asciiTheme="majorHAnsi" w:hAnsiTheme="majorHAnsi"/>
+                                  <w:color w:val="FFFFFF" w:themeColor="background1"/>
+                                  <w:sz w:val="24"/>
+                                  <w:lang w:val="en-US"/>
+                                </w:rPr>
+                              </w:pPr>
+                              <w:r>
+                                <w:rPr>
+                                  <w:rFonts w:asciiTheme="majorHAnsi" w:hAnsiTheme="majorHAnsi"/>
+                                  <w:color w:val="FFFFFF" w:themeColor="background1"/>
+                                  <w:sz w:val="24"/>
+                                  <w:lang w:val="en-US"/>
+                                </w:rPr>
+                                <w:t>April</w:t>
+                              </w:r>
+                              <w:bookmarkStart w:id="0" w:name="_GoBack"/>
+                              <w:bookmarkEnd w:id="0"/>
+                              <w:r>
+                                <w:rPr>
+                                  <w:rFonts w:asciiTheme="majorHAnsi" w:hAnsiTheme="majorHAnsi"/>
+                                  <w:color w:val="FFFFFF" w:themeColor="background1"/>
+                                  <w:sz w:val="24"/>
+                                  <w:lang w:val="en-US"/>
+                                </w:rPr>
                                 <w:t xml:space="preserve"> 201</w:t>
                               </w:r>
                               <w:r>
                                 <w:rPr>
                                   <w:rFonts w:asciiTheme="majorHAnsi" w:hAnsiTheme="majorHAnsi"/>
                                   <w:color w:val="FFFFFF" w:themeColor="background1"/>
-                                  <w:sz w:val="32"/>
+                                  <w:sz w:val="24"/>
                                   <w:lang w:val="en-US"/>
                                 </w:rPr>
-                                <w:t>4</w:t>
+                                <w:t>5</w:t>
                               </w:r>
                             </w:p>
                           </w:txbxContent>
@@ -240,7 +270,7 @@
                     <w:txbxContent>
                       <w:p>
                         <w:pPr>
-                          <w:spacing w:after="0"/>
+                          <w:spacing w:after="0" w:line="240" w:lineRule="auto"/>
                           <w:jc w:val="center"/>
                           <w:rPr>
                             <w:rFonts w:asciiTheme="majorHAnsi" w:hAnsiTheme="majorHAnsi"/>
@@ -265,7 +295,7 @@
                       </w:p>
                       <w:p>
                         <w:pPr>
-                          <w:spacing w:after="0"/>
+                          <w:spacing w:after="0" w:line="240" w:lineRule="auto"/>
                           <w:jc w:val="center"/>
                           <w:rPr>
                             <w:rFonts w:asciiTheme="majorHAnsi" w:hAnsiTheme="majorHAnsi"/>
@@ -299,7 +329,7 @@
                             <w:sz w:val="32"/>
                             <w:lang w:val="en-US"/>
                           </w:rPr>
-                          <w:t xml:space="preserve"> </w:t>
+                          <w:t>.</w:t>
                         </w:r>
                         <w:r>
                           <w:rPr>
@@ -308,7 +338,7 @@
                             <w:sz w:val="32"/>
                             <w:lang w:val="en-US"/>
                           </w:rPr>
-                          <w:t>July</w:t>
+                          <w:t>1</w:t>
                         </w:r>
                         <w:r>
                           <w:rPr>
@@ -317,16 +347,48 @@
                             <w:sz w:val="32"/>
                             <w:lang w:val="en-US"/>
                           </w:rPr>
+                          <w:t xml:space="preserve"> </w:t>
+                        </w:r>
+                      </w:p>
+                      <w:p>
+                        <w:pPr>
+                          <w:spacing w:after="0" w:line="240" w:lineRule="auto"/>
+                          <w:jc w:val="center"/>
+                          <w:rPr>
+                            <w:rFonts w:asciiTheme="majorHAnsi" w:hAnsiTheme="majorHAnsi"/>
+                            <w:color w:val="FFFFFF" w:themeColor="background1"/>
+                            <w:sz w:val="24"/>
+                            <w:lang w:val="en-US"/>
+                          </w:rPr>
+                        </w:pPr>
+                        <w:r>
+                          <w:rPr>
+                            <w:rFonts w:asciiTheme="majorHAnsi" w:hAnsiTheme="majorHAnsi"/>
+                            <w:color w:val="FFFFFF" w:themeColor="background1"/>
+                            <w:sz w:val="24"/>
+                            <w:lang w:val="en-US"/>
+                          </w:rPr>
+                          <w:t>April</w:t>
+                        </w:r>
+                        <w:bookmarkStart w:id="1" w:name="_GoBack"/>
+                        <w:bookmarkEnd w:id="1"/>
+                        <w:r>
+                          <w:rPr>
+                            <w:rFonts w:asciiTheme="majorHAnsi" w:hAnsiTheme="majorHAnsi"/>
+                            <w:color w:val="FFFFFF" w:themeColor="background1"/>
+                            <w:sz w:val="24"/>
+                            <w:lang w:val="en-US"/>
+                          </w:rPr>
                           <w:t xml:space="preserve"> 201</w:t>
                         </w:r>
                         <w:r>
                           <w:rPr>
                             <w:rFonts w:asciiTheme="majorHAnsi" w:hAnsiTheme="majorHAnsi"/>
                             <w:color w:val="FFFFFF" w:themeColor="background1"/>
-                            <w:sz w:val="32"/>
+                            <w:sz w:val="24"/>
                             <w:lang w:val="en-US"/>
                           </w:rPr>
-                          <w:t>4</w:t>
+                          <w:t>5</w:t>
                         </w:r>
                       </w:p>
                     </w:txbxContent>
@@ -339,6 +401,10 @@
         </mc:AlternateContent>
       </w:r>
       <w:r>
+        <w:rPr>
+          <w:noProof/>
+          <w:lang w:eastAsia="es-ES"/>
+        </w:rPr>
         <mc:AlternateContent>
           <mc:Choice Requires="wpg">
             <w:drawing>
@@ -2188,6 +2254,7 @@
   <w:style w:type="character" w:default="1" w:styleId="Fuentedeprrafopredeter">
     <w:name w:val="Default Paragraph Font"/>
     <w:uiPriority w:val="1"/>
+    <w:semiHidden/>
     <w:unhideWhenUsed/>
   </w:style>
   <w:style w:type="table" w:default="1" w:styleId="Tablanormal">
@@ -2549,7 +2616,7 @@
 </file>
 
 <file path=customXml/itemProps1.xml><?xml version="1.0" encoding="utf-8"?>
-<ds:datastoreItem xmlns:ds="http://schemas.openxmlformats.org/officeDocument/2006/customXml" ds:itemID="{6A7EFC37-0940-4867-BB3C-79827A838057}">
+<ds:datastoreItem xmlns:ds="http://schemas.openxmlformats.org/officeDocument/2006/customXml" ds:itemID="{E0671203-FB80-4C05-BE5B-D4DB3CB41CB6}">
   <ds:schemaRefs>
     <ds:schemaRef ds:uri="http://schemas.openxmlformats.org/officeDocument/2006/bibliography"/>
   </ds:schemaRefs>

</xml_diff>